<commit_message>
before add x86 version
</commit_message>
<xml_diff>
--- a/rdv2用户手册v1.1.docx
+++ b/rdv2用户手册v1.1.docx
@@ -3603,7 +3603,7 @@
         <w:spacing w:line="360" w:lineRule="auto"/>
         <w:ind w:firstLineChars="200" w:firstLine="480"/>
         <w:rPr>
-          <w:rFonts w:ascii="Calibri" w:eastAsia="宋体" w:hAnsi="Calibri" w:cs="Times New Roman" w:hint="eastAsia"/>
+          <w:rFonts w:ascii="Calibri" w:eastAsia="宋体" w:hAnsi="Calibri" w:cs="Times New Roman"/>
           <w:sz w:val="24"/>
           <w:szCs w:val="24"/>
         </w:rPr>
@@ -3776,7 +3776,7 @@
         <w:spacing w:line="360" w:lineRule="auto"/>
         <w:ind w:firstLineChars="200" w:firstLine="380"/>
         <w:rPr>
-          <w:rFonts w:ascii="Calibri" w:eastAsia="宋体" w:hAnsi="Calibri" w:cs="Times New Roman" w:hint="eastAsia"/>
+          <w:rFonts w:ascii="Calibri" w:eastAsia="宋体" w:hAnsi="Calibri" w:cs="Times New Roman"/>
           <w:sz w:val="24"/>
           <w:szCs w:val="24"/>
         </w:rPr>
@@ -6048,7 +6048,51 @@
           <w:sz w:val="24"/>
           <w:szCs w:val="24"/>
         </w:rPr>
-        <w:t>打开时钟回调。</w:t>
+        <w:t>打开时钟回调</w:t>
+      </w:r>
+      <w:r>
+        <w:rPr>
+          <w:rFonts w:ascii="Calibri" w:eastAsia="宋体" w:hAnsi="Calibri" w:cs="Times New Roman" w:hint="eastAsia"/>
+          <w:sz w:val="24"/>
+          <w:szCs w:val="24"/>
+        </w:rPr>
+        <w:t>，</w:t>
+      </w:r>
+      <w:r>
+        <w:rPr>
+          <w:rFonts w:ascii="Consolas" w:hAnsi="Consolas" w:cs="Consolas"/>
+          <w:i/>
+          <w:iCs/>
+          <w:color w:val="880000"/>
+          <w:kern w:val="0"/>
+          <w:sz w:val="19"/>
+          <w:szCs w:val="19"/>
+        </w:rPr>
+        <w:t>disable_tick</w:t>
+      </w:r>
+      <w:r>
+        <w:rPr>
+          <w:rFonts w:ascii="Calibri" w:eastAsia="宋体" w:hAnsi="Calibri" w:cs="Times New Roman" w:hint="eastAsia"/>
+          <w:sz w:val="24"/>
+          <w:szCs w:val="24"/>
+        </w:rPr>
+        <w:t>关闭时钟回调</w:t>
+      </w:r>
+      <w:r>
+        <w:rPr>
+          <w:rFonts w:ascii="Calibri" w:eastAsia="宋体" w:hAnsi="Calibri" w:cs="Times New Roman" w:hint="eastAsia"/>
+          <w:sz w:val="24"/>
+          <w:szCs w:val="24"/>
+        </w:rPr>
+        <w:t>，可以多次重复调用</w:t>
+      </w:r>
+      <w:r>
+        <w:rPr>
+          <w:rFonts w:ascii="Calibri" w:eastAsia="宋体" w:hAnsi="Calibri" w:cs="Times New Roman" w:hint="eastAsia"/>
+          <w:sz w:val="24"/>
+          <w:szCs w:val="24"/>
+        </w:rPr>
+        <w:t>。</w:t>
       </w:r>
       <w:r>
         <w:rPr>
@@ -6388,6 +6432,7 @@
           <w:sz w:val="24"/>
           <w:szCs w:val="24"/>
         </w:rPr>
+        <w:lastRenderedPageBreak/>
         <w:drawing>
           <wp:inline distT="0" distB="0" distL="0" distR="0">
             <wp:extent cx="3488055" cy="635000"/>
@@ -6451,7 +6496,6 @@
           <w:sz w:val="24"/>
           <w:szCs w:val="24"/>
         </w:rPr>
-        <w:lastRenderedPageBreak/>
         <w:t>使用</w:t>
       </w:r>
       <w:r>
@@ -7171,6 +7215,7 @@
         <w:rPr>
           <w:rFonts w:hint="eastAsia"/>
         </w:rPr>
+        <w:lastRenderedPageBreak/>
         <w:t>运行控制指令</w:t>
       </w:r>
     </w:p>
@@ -7291,7 +7336,6 @@
         <w:rPr>
           <w:rFonts w:hint="eastAsia"/>
         </w:rPr>
-        <w:lastRenderedPageBreak/>
         <w:t>接收运行控制指令</w:t>
       </w:r>
     </w:p>

</xml_diff>